<commit_message>
Refactor some raw pointers into smart pointers.
</commit_message>
<xml_diff>
--- a/CSC480Assignment1_WriteUp.docx
+++ b/CSC480Assignment1_WriteUp.docx
@@ -81,7 +81,43 @@
         </w:rPr>
         <w:t>Video Presentation submitted to D2L</w:t>
       </w:r>
+    </w:p>
+    <w:p>
+      <w:pPr>
+        <w:jc w:val="center"/>
+        <w:rPr>
+          <w:rFonts w:ascii="Times New Roman" w:hAnsi="Times New Roman" w:cs="Times New Roman"/>
+          <w:sz w:val="36"/>
+          <w:szCs w:val="36"/>
+        </w:rPr>
+      </w:pPr>
+      <w:proofErr w:type="spellStart"/>
+      <w:r>
+        <w:rPr>
+          <w:rFonts w:ascii="Times New Roman" w:hAnsi="Times New Roman" w:cs="Times New Roman"/>
+          <w:sz w:val="36"/>
+          <w:szCs w:val="36"/>
+        </w:rPr>
+        <w:t>Github</w:t>
+      </w:r>
+      <w:proofErr w:type="spellEnd"/>
+      <w:r>
+        <w:rPr>
+          <w:rFonts w:ascii="Times New Roman" w:hAnsi="Times New Roman" w:cs="Times New Roman"/>
+          <w:sz w:val="36"/>
+          <w:szCs w:val="36"/>
+        </w:rPr>
+        <w:t xml:space="preserve">: </w:t>
+      </w:r>
       <w:bookmarkStart w:id="0" w:name="_GoBack"/>
+      <w:r>
+        <w:rPr>
+          <w:rFonts w:ascii="Times New Roman" w:hAnsi="Times New Roman" w:cs="Times New Roman"/>
+          <w:sz w:val="36"/>
+          <w:szCs w:val="36"/>
+        </w:rPr>
+        <w:t>https://github.com/4d696e6820427569/SlidingPuzzle</w:t>
+      </w:r>
       <w:bookmarkEnd w:id="0"/>
     </w:p>
     <w:p>
@@ -140,7 +176,15 @@
     </w:p>
     <w:p>
       <w:r>
-        <w:t>#     Assignment 1 : 8-puzzle solver    #</w:t>
+        <w:t xml:space="preserve">#     Assignment </w:t>
+      </w:r>
+      <w:proofErr w:type="gramStart"/>
+      <w:r>
+        <w:t>1 :</w:t>
+      </w:r>
+      <w:proofErr w:type="gramEnd"/>
+      <w:r>
+        <w:t xml:space="preserve"> 8-puzzle solver    #</w:t>
       </w:r>
     </w:p>
     <w:p>
@@ -207,6 +251,7 @@
     </w:p>
     <w:p>
       <w:r>
+        <w:lastRenderedPageBreak/>
         <w:t>1. Breadth first search</w:t>
       </w:r>
     </w:p>
@@ -217,33 +262,141 @@
     </w:p>
     <w:p>
       <w:r>
+        <w:t>3. Uniform cost search</w:t>
+      </w:r>
+    </w:p>
+    <w:p>
+      <w:r>
+        <w:t>4. Greedy best first search</w:t>
+      </w:r>
+    </w:p>
+    <w:p>
+      <w:r>
+        <w:t>5. A* Search with No. of misplaced tiles as heuristic</w:t>
+      </w:r>
+    </w:p>
+    <w:p>
+      <w:r>
+        <w:t>6. A* Search with Sum of Manhattan distances of tiles as heuristic</w:t>
+      </w:r>
+    </w:p>
+    <w:p>
+      <w:r>
+        <w:t>1</w:t>
+      </w:r>
+    </w:p>
+    <w:p/>
+    <w:p>
+      <w:r>
+        <w:t>Available commands:</w:t>
+      </w:r>
+    </w:p>
+    <w:p>
+      <w:r>
+        <w:t>1. Set strategy. Current strategy: BFS</w:t>
+      </w:r>
+    </w:p>
+    <w:p>
+      <w:r>
+        <w:t>2. Run easy test case: 1 3 4 8 6 2 7 0 5</w:t>
+      </w:r>
+    </w:p>
+    <w:p>
+      <w:r>
+        <w:t>3. Run medium test case: 2 8 1 0 4 3 7 6 5</w:t>
+      </w:r>
+    </w:p>
+    <w:p>
+      <w:r>
+        <w:t>4. Run hard test case: 5 6 7 4 0 8 3 2 1</w:t>
+      </w:r>
+    </w:p>
+    <w:p>
+      <w:r>
+        <w:t>5. Run custom test case.</w:t>
+      </w:r>
+    </w:p>
+    <w:p>
+      <w:r>
+        <w:t>6. Run a random test case.</w:t>
+      </w:r>
+    </w:p>
+    <w:p>
+      <w:r>
+        <w:t>7. Quit</w:t>
+      </w:r>
+    </w:p>
+    <w:p>
+      <w:r>
+        <w:t>2</w:t>
+      </w:r>
+    </w:p>
+    <w:p>
+      <w:r>
+        <w:t>Easy problem:</w:t>
+      </w:r>
+    </w:p>
+    <w:p>
+      <w:r>
+        <w:t>1       2       3</w:t>
+      </w:r>
+    </w:p>
+    <w:p>
+      <w:r>
+        <w:t>0       8       4</w:t>
+      </w:r>
+    </w:p>
+    <w:p>
+      <w:r>
+        <w:t>7       6       5</w:t>
+      </w:r>
+    </w:p>
+    <w:p/>
+    <w:p>
+      <w:r>
+        <w:t>Total moves: 1</w:t>
+      </w:r>
+    </w:p>
+    <w:p>
+      <w:r>
+        <w:t>Maximum queue size: 3</w:t>
+      </w:r>
+    </w:p>
+    <w:p>
+      <w:r>
+        <w:t>Number of nodes popped: 4</w:t>
+      </w:r>
+    </w:p>
+    <w:p>
+      <w:r>
+        <w:t>Final state:</w:t>
+      </w:r>
+    </w:p>
+    <w:p>
+      <w:r>
+        <w:t>1       2       3</w:t>
+      </w:r>
+    </w:p>
+    <w:p>
+      <w:r>
         <w:lastRenderedPageBreak/>
-        <w:t>3. Uniform cost search</w:t>
-      </w:r>
-    </w:p>
-    <w:p>
-      <w:r>
-        <w:t>4. Greedy best first search</w:t>
-      </w:r>
-    </w:p>
-    <w:p>
-      <w:r>
-        <w:t>5. A* Search with No. of misplaced tiles as heuristic</w:t>
-      </w:r>
-    </w:p>
-    <w:p>
-      <w:r>
-        <w:t>6. A* Search with Sum of Manhattan distances of tiles as heuristic</w:t>
-      </w:r>
-    </w:p>
-    <w:p>
-      <w:r>
-        <w:t>1</w:t>
+        <w:t>8       0       4</w:t>
+      </w:r>
+    </w:p>
+    <w:p>
+      <w:r>
+        <w:t>7       6       5</w:t>
       </w:r>
     </w:p>
     <w:p/>
     <w:p>
       <w:r>
+        <w:t>RIGHT,</w:t>
+      </w:r>
+    </w:p>
+    <w:p/>
+    <w:p>
+      <w:r>
         <w:t>Available commands:</w:t>
       </w:r>
     </w:p>
@@ -284,12 +437,49 @@
     </w:p>
     <w:p>
       <w:r>
-        <w:t>2</w:t>
-      </w:r>
-    </w:p>
-    <w:p>
-      <w:r>
-        <w:t>Easy problem:</w:t>
+        <w:t>3</w:t>
+      </w:r>
+    </w:p>
+    <w:p/>
+    <w:p>
+      <w:r>
+        <w:t>Medium Web problem.</w:t>
+      </w:r>
+    </w:p>
+    <w:p>
+      <w:r>
+        <w:t>2       8       1</w:t>
+      </w:r>
+    </w:p>
+    <w:p>
+      <w:r>
+        <w:t>0       4       3</w:t>
+      </w:r>
+    </w:p>
+    <w:p>
+      <w:r>
+        <w:t>7       6       5</w:t>
+      </w:r>
+    </w:p>
+    <w:p/>
+    <w:p>
+      <w:r>
+        <w:t>Total moves: 9</w:t>
+      </w:r>
+    </w:p>
+    <w:p>
+      <w:r>
+        <w:t>Maximum queue size: 236</w:t>
+      </w:r>
+    </w:p>
+    <w:p>
+      <w:r>
+        <w:t>Number of nodes popped: 364</w:t>
+      </w:r>
+    </w:p>
+    <w:p>
+      <w:r>
+        <w:t>Final state:</w:t>
       </w:r>
     </w:p>
     <w:p>
@@ -299,7 +489,7 @@
     </w:p>
     <w:p>
       <w:r>
-        <w:t>0       8       4</w:t>
+        <w:t>8       0       4</w:t>
       </w:r>
     </w:p>
     <w:p>
@@ -310,17 +500,90 @@
     <w:p/>
     <w:p>
       <w:r>
-        <w:t>Total moves: 1</w:t>
-      </w:r>
-    </w:p>
-    <w:p>
-      <w:r>
-        <w:t>Maximum queue size: 3</w:t>
-      </w:r>
-    </w:p>
-    <w:p>
-      <w:r>
-        <w:t>Number of nodes popped: 4</w:t>
+        <w:t>UP, RIGHT, RIGHT, DOWN, LEFT, LEFT, UP, RIGHT, DOWN,</w:t>
+      </w:r>
+    </w:p>
+    <w:p/>
+    <w:p>
+      <w:r>
+        <w:t>Available commands:</w:t>
+      </w:r>
+    </w:p>
+    <w:p>
+      <w:r>
+        <w:t>1. Set strategy. Current strategy: BFS</w:t>
+      </w:r>
+    </w:p>
+    <w:p>
+      <w:r>
+        <w:t>2. Run easy test case: 1 3 4 8 6 2 7 0 5</w:t>
+      </w:r>
+    </w:p>
+    <w:p>
+      <w:r>
+        <w:t>3. Run medium test case: 2 8 1 0 4 3 7 6 5</w:t>
+      </w:r>
+    </w:p>
+    <w:p>
+      <w:r>
+        <w:t>4. Run hard test case: 5 6 7 4 0 8 3 2 1</w:t>
+      </w:r>
+    </w:p>
+    <w:p>
+      <w:r>
+        <w:t>5. Run custom test case.</w:t>
+      </w:r>
+    </w:p>
+    <w:p>
+      <w:r>
+        <w:t>6. Run a random test case.</w:t>
+      </w:r>
+    </w:p>
+    <w:p>
+      <w:r>
+        <w:t>7. Quit</w:t>
+      </w:r>
+    </w:p>
+    <w:p>
+      <w:r>
+        <w:t>4</w:t>
+      </w:r>
+    </w:p>
+    <w:p/>
+    <w:p>
+      <w:r>
+        <w:t>Hard web problem.</w:t>
+      </w:r>
+    </w:p>
+    <w:p>
+      <w:r>
+        <w:t>5       6       7</w:t>
+      </w:r>
+    </w:p>
+    <w:p>
+      <w:r>
+        <w:t>4       0       8</w:t>
+      </w:r>
+    </w:p>
+    <w:p>
+      <w:r>
+        <w:t>3       2       1</w:t>
+      </w:r>
+    </w:p>
+    <w:p/>
+    <w:p>
+      <w:r>
+        <w:t>Total moves: 30</w:t>
+      </w:r>
+    </w:p>
+    <w:p>
+      <w:r>
+        <w:t>Maximum queue size: 73554</w:t>
+      </w:r>
+    </w:p>
+    <w:p>
+      <w:r>
+        <w:t>Number of nodes popped: 518085</w:t>
       </w:r>
     </w:p>
     <w:p>
@@ -346,224 +609,7 @@
     <w:p/>
     <w:p>
       <w:r>
-        <w:t>RIGHT,</w:t>
-      </w:r>
-    </w:p>
-    <w:p/>
-    <w:p>
-      <w:r>
-        <w:t>Available commands:</w:t>
-      </w:r>
-    </w:p>
-    <w:p>
-      <w:r>
-        <w:t>1. Set strategy. Current strategy: BFS</w:t>
-      </w:r>
-    </w:p>
-    <w:p>
-      <w:r>
-        <w:t>2. Run easy test case: 1 3 4 8 6 2 7 0 5</w:t>
-      </w:r>
-    </w:p>
-    <w:p>
-      <w:r>
-        <w:t>3. Run medium test case: 2 8 1 0 4 3 7 6 5</w:t>
-      </w:r>
-    </w:p>
-    <w:p>
-      <w:r>
-        <w:t>4. Run hard test case: 5 6 7 4 0 8 3 2 1</w:t>
-      </w:r>
-    </w:p>
-    <w:p>
-      <w:r>
-        <w:t>5. Run custom test case.</w:t>
-      </w:r>
-    </w:p>
-    <w:p>
-      <w:r>
-        <w:t>6. Run a random test case.</w:t>
-      </w:r>
-    </w:p>
-    <w:p>
-      <w:r>
-        <w:t>7. Quit</w:t>
-      </w:r>
-    </w:p>
-    <w:p>
-      <w:r>
-        <w:t>3</w:t>
-      </w:r>
-    </w:p>
-    <w:p/>
-    <w:p>
-      <w:r>
-        <w:t>Medium Web problem.</w:t>
-      </w:r>
-    </w:p>
-    <w:p>
-      <w:r>
-        <w:t>2       8       1</w:t>
-      </w:r>
-    </w:p>
-    <w:p>
-      <w:r>
-        <w:t>0       4       3</w:t>
-      </w:r>
-    </w:p>
-    <w:p>
-      <w:r>
-        <w:t>7       6       5</w:t>
-      </w:r>
-    </w:p>
-    <w:p/>
-    <w:p>
-      <w:r>
-        <w:t>Total moves: 9</w:t>
-      </w:r>
-    </w:p>
-    <w:p>
-      <w:r>
-        <w:t>Maximum queue size: 236</w:t>
-      </w:r>
-    </w:p>
-    <w:p>
-      <w:r>
-        <w:t>Number of nodes popped: 364</w:t>
-      </w:r>
-    </w:p>
-    <w:p>
-      <w:r>
-        <w:t>Final state:</w:t>
-      </w:r>
-    </w:p>
-    <w:p>
-      <w:r>
-        <w:t>1       2       3</w:t>
-      </w:r>
-    </w:p>
-    <w:p>
-      <w:r>
-        <w:t>8       0       4</w:t>
-      </w:r>
-    </w:p>
-    <w:p>
-      <w:r>
-        <w:t>7       6       5</w:t>
-      </w:r>
-    </w:p>
-    <w:p/>
-    <w:p>
-      <w:r>
-        <w:t>UP, RIGHT, RIGHT, DOWN, LEFT, LEFT, UP, RIGHT, DOWN,</w:t>
-      </w:r>
-    </w:p>
-    <w:p/>
-    <w:p>
-      <w:r>
-        <w:t>Available commands:</w:t>
-      </w:r>
-    </w:p>
-    <w:p>
-      <w:r>
-        <w:t>1. Set strategy. Current strategy: BFS</w:t>
-      </w:r>
-    </w:p>
-    <w:p>
-      <w:r>
-        <w:t>2. Run easy test case: 1 3 4 8 6 2 7 0 5</w:t>
-      </w:r>
-    </w:p>
-    <w:p>
-      <w:r>
-        <w:t>3. Run medium test case: 2 8 1 0 4 3 7 6 5</w:t>
-      </w:r>
-    </w:p>
-    <w:p>
-      <w:r>
-        <w:t>4. Run hard test case: 5 6 7 4 0 8 3 2 1</w:t>
-      </w:r>
-    </w:p>
-    <w:p>
-      <w:r>
-        <w:t>5. Run custom test case.</w:t>
-      </w:r>
-    </w:p>
-    <w:p>
-      <w:r>
-        <w:t>6. Run a random test case.</w:t>
-      </w:r>
-    </w:p>
-    <w:p>
-      <w:r>
-        <w:t>7. Quit</w:t>
-      </w:r>
-    </w:p>
-    <w:p>
-      <w:r>
-        <w:t>4</w:t>
-      </w:r>
-    </w:p>
-    <w:p/>
-    <w:p>
-      <w:r>
-        <w:t>Hard web problem.</w:t>
-      </w:r>
-    </w:p>
-    <w:p>
-      <w:r>
-        <w:t>5       6       7</w:t>
-      </w:r>
-    </w:p>
-    <w:p>
-      <w:r>
-        <w:t>4       0       8</w:t>
-      </w:r>
-    </w:p>
-    <w:p>
-      <w:r>
-        <w:t>3       2       1</w:t>
-      </w:r>
-    </w:p>
-    <w:p/>
-    <w:p>
-      <w:r>
-        <w:t>Total moves: 30</w:t>
-      </w:r>
-    </w:p>
-    <w:p>
-      <w:r>
-        <w:t>Maximum queue size: 73554</w:t>
-      </w:r>
-    </w:p>
-    <w:p>
-      <w:r>
-        <w:t>Number of nodes popped: 518085</w:t>
-      </w:r>
-    </w:p>
-    <w:p>
-      <w:r>
-        <w:t>Final state:</w:t>
-      </w:r>
-    </w:p>
-    <w:p>
-      <w:r>
-        <w:t>1       2       3</w:t>
-      </w:r>
-    </w:p>
-    <w:p>
-      <w:r>
-        <w:t>8       0       4</w:t>
-      </w:r>
-    </w:p>
-    <w:p>
-      <w:r>
-        <w:t>7       6       5</w:t>
-      </w:r>
-    </w:p>
-    <w:p/>
-    <w:p>
-      <w:r>
+        <w:lastRenderedPageBreak/>
         <w:t>UP, LEFT, DOWN, DOWN, RIGHT, RIGHT, UP, UP, LEFT, LEFT, DOWN, DOWN, RIGHT, RIGHT, UP, UP, LEFT, LEFT, DOWN, DOWN, RIGHT, RIGHT, UP, UP, LEFT, LEFT, DOWN, DOWN, RIGHT, UP,</w:t>
       </w:r>
     </w:p>
@@ -601,7 +647,15 @@
     </w:p>
     <w:p>
       <w:r>
-        <w:t>#     Assignment 1 : 8-puzzle solver    #</w:t>
+        <w:t xml:space="preserve">#     Assignment </w:t>
+      </w:r>
+      <w:proofErr w:type="gramStart"/>
+      <w:r>
+        <w:t>1 :</w:t>
+      </w:r>
+      <w:proofErr w:type="gramEnd"/>
+      <w:r>
+        <w:t xml:space="preserve"> 8-puzzle solver    #</w:t>
       </w:r>
     </w:p>
     <w:p>
@@ -688,6 +742,7 @@
     </w:p>
     <w:p>
       <w:r>
+        <w:lastRenderedPageBreak/>
         <w:t>5. A* Search with No. of misplaced tiles as heuristic</w:t>
       </w:r>
     </w:p>
@@ -822,7 +877,116 @@
     </w:p>
     <w:p>
       <w:r>
+        <w:t>2. Run easy test case: 1 3 4 8 6 2 7 0 5</w:t>
+      </w:r>
+    </w:p>
+    <w:p>
+      <w:r>
+        <w:t>3. Run medium test case: 2 8 1 0 4 3 7 6 5</w:t>
+      </w:r>
+    </w:p>
+    <w:p>
+      <w:r>
+        <w:t>4. Run hard test case: 5 6 7 4 0 8 3 2 1</w:t>
+      </w:r>
+    </w:p>
+    <w:p>
+      <w:r>
+        <w:t>5. Run custom test case.</w:t>
+      </w:r>
+    </w:p>
+    <w:p>
+      <w:r>
+        <w:t>6. Run a random test case.</w:t>
+      </w:r>
+    </w:p>
+    <w:p>
+      <w:r>
+        <w:t>7. Quit</w:t>
+      </w:r>
+    </w:p>
+    <w:p>
+      <w:r>
+        <w:t>3</w:t>
+      </w:r>
+    </w:p>
+    <w:p/>
+    <w:p>
+      <w:r>
+        <w:t>Medium Web problem.</w:t>
+      </w:r>
+    </w:p>
+    <w:p>
+      <w:r>
+        <w:t>2       8       1</w:t>
+      </w:r>
+    </w:p>
+    <w:p>
+      <w:r>
+        <w:t>0       4       3</w:t>
+      </w:r>
+    </w:p>
+    <w:p>
+      <w:r>
+        <w:t>7       6       5</w:t>
+      </w:r>
+    </w:p>
+    <w:p/>
+    <w:p>
+      <w:r>
+        <w:t>Total moves: 9</w:t>
+      </w:r>
+    </w:p>
+    <w:p>
+      <w:r>
+        <w:t>Maximum queue size: 236</w:t>
+      </w:r>
+    </w:p>
+    <w:p>
+      <w:r>
+        <w:t>Number of nodes popped: 364</w:t>
+      </w:r>
+    </w:p>
+    <w:p>
+      <w:r>
+        <w:t>Final state:</w:t>
+      </w:r>
+    </w:p>
+    <w:p>
+      <w:r>
+        <w:t>1       2       3</w:t>
+      </w:r>
+    </w:p>
+    <w:p>
+      <w:r>
+        <w:t>8       0       4</w:t>
+      </w:r>
+    </w:p>
+    <w:p>
+      <w:r>
+        <w:t>7       6       5</w:t>
+      </w:r>
+    </w:p>
+    <w:p/>
+    <w:p>
+      <w:r>
+        <w:t>UP, RIGHT, RIGHT, DOWN, LEFT, LEFT, UP, RIGHT, DOWN,</w:t>
+      </w:r>
+    </w:p>
+    <w:p/>
+    <w:p>
+      <w:r>
+        <w:t>Available commands:</w:t>
+      </w:r>
+    </w:p>
+    <w:p>
+      <w:r>
         <w:lastRenderedPageBreak/>
+        <w:t>1. Set strategy. Current strategy: BFS</w:t>
+      </w:r>
+    </w:p>
+    <w:p>
+      <w:r>
         <w:t>2. Run easy test case: 1 3 4 8 6 2 7 0 5</w:t>
       </w:r>
     </w:p>
@@ -833,116 +997,6 @@
     </w:p>
     <w:p>
       <w:r>
-        <w:t>4. Run hard test case: 5 6 7 4 0 8 3 2 1</w:t>
-      </w:r>
-    </w:p>
-    <w:p>
-      <w:r>
-        <w:t>5. Run custom test case.</w:t>
-      </w:r>
-    </w:p>
-    <w:p>
-      <w:r>
-        <w:t>6. Run a random test case.</w:t>
-      </w:r>
-    </w:p>
-    <w:p>
-      <w:r>
-        <w:t>7. Quit</w:t>
-      </w:r>
-    </w:p>
-    <w:p>
-      <w:r>
-        <w:t>3</w:t>
-      </w:r>
-    </w:p>
-    <w:p/>
-    <w:p>
-      <w:r>
-        <w:t>Medium Web problem.</w:t>
-      </w:r>
-    </w:p>
-    <w:p>
-      <w:r>
-        <w:t>2       8       1</w:t>
-      </w:r>
-    </w:p>
-    <w:p>
-      <w:r>
-        <w:t>0       4       3</w:t>
-      </w:r>
-    </w:p>
-    <w:p>
-      <w:r>
-        <w:t>7       6       5</w:t>
-      </w:r>
-    </w:p>
-    <w:p/>
-    <w:p>
-      <w:r>
-        <w:t>Total moves: 9</w:t>
-      </w:r>
-    </w:p>
-    <w:p>
-      <w:r>
-        <w:t>Maximum queue size: 236</w:t>
-      </w:r>
-    </w:p>
-    <w:p>
-      <w:r>
-        <w:t>Number of nodes popped: 364</w:t>
-      </w:r>
-    </w:p>
-    <w:p>
-      <w:r>
-        <w:t>Final state:</w:t>
-      </w:r>
-    </w:p>
-    <w:p>
-      <w:r>
-        <w:t>1       2       3</w:t>
-      </w:r>
-    </w:p>
-    <w:p>
-      <w:r>
-        <w:t>8       0       4</w:t>
-      </w:r>
-    </w:p>
-    <w:p>
-      <w:r>
-        <w:t>7       6       5</w:t>
-      </w:r>
-    </w:p>
-    <w:p/>
-    <w:p>
-      <w:r>
-        <w:t>UP, RIGHT, RIGHT, DOWN, LEFT, LEFT, UP, RIGHT, DOWN,</w:t>
-      </w:r>
-    </w:p>
-    <w:p/>
-    <w:p>
-      <w:r>
-        <w:t>Available commands:</w:t>
-      </w:r>
-    </w:p>
-    <w:p>
-      <w:r>
-        <w:t>1. Set strategy. Current strategy: BFS</w:t>
-      </w:r>
-    </w:p>
-    <w:p>
-      <w:r>
-        <w:t>2. Run easy test case: 1 3 4 8 6 2 7 0 5</w:t>
-      </w:r>
-    </w:p>
-    <w:p>
-      <w:r>
-        <w:t>3. Run medium test case: 2 8 1 0 4 3 7 6 5</w:t>
-      </w:r>
-    </w:p>
-    <w:p>
-      <w:r>
-        <w:lastRenderedPageBreak/>
         <w:t>4. Run hard test case: 5 6 7 4 0 8 3 2 1</w:t>
       </w:r>
     </w:p>
@@ -1038,6 +1092,7 @@
           <w:b/>
           <w:u w:val="single"/>
         </w:rPr>
+        <w:lastRenderedPageBreak/>
         <w:t>Conclusion:</w:t>
       </w:r>
       <w:r>
@@ -1176,6 +1231,7 @@
                 <w:szCs w:val="24"/>
               </w:rPr>
             </w:pPr>
+            <w:proofErr w:type="spellStart"/>
             <w:r>
               <w:rPr>
                 <w:rFonts w:ascii="Times New Roman" w:hAnsi="Times New Roman" w:cs="Times New Roman"/>
@@ -1184,6 +1240,7 @@
               </w:rPr>
               <w:t>Alg</w:t>
             </w:r>
+            <w:proofErr w:type="spellEnd"/>
           </w:p>
         </w:tc>
         <w:tc>
@@ -2563,7 +2620,6 @@
                 <w:sz w:val="24"/>
                 <w:szCs w:val="24"/>
               </w:rPr>
-              <w:lastRenderedPageBreak/>
               <w:t>Medium</w:t>
             </w:r>
           </w:p>
@@ -2599,6 +2655,7 @@
                 <w:szCs w:val="24"/>
               </w:rPr>
             </w:pPr>
+            <w:proofErr w:type="spellStart"/>
             <w:r>
               <w:rPr>
                 <w:rFonts w:ascii="Times New Roman" w:hAnsi="Times New Roman" w:cs="Times New Roman"/>
@@ -2607,6 +2664,7 @@
               </w:rPr>
               <w:t>Alg</w:t>
             </w:r>
+            <w:proofErr w:type="spellEnd"/>
           </w:p>
         </w:tc>
         <w:tc>
@@ -4063,6 +4121,7 @@
                 <w:szCs w:val="24"/>
               </w:rPr>
             </w:pPr>
+            <w:proofErr w:type="spellStart"/>
             <w:r>
               <w:rPr>
                 <w:rFonts w:ascii="Times New Roman" w:hAnsi="Times New Roman" w:cs="Times New Roman"/>
@@ -4071,6 +4130,7 @@
               </w:rPr>
               <w:t>Alg</w:t>
             </w:r>
+            <w:proofErr w:type="spellEnd"/>
           </w:p>
         </w:tc>
         <w:tc>
@@ -5179,6 +5239,7 @@
                 <w:sz w:val="24"/>
                 <w:szCs w:val="24"/>
               </w:rPr>
+              <w:lastRenderedPageBreak/>
               <w:t>A*2</w:t>
             </w:r>
           </w:p>

</xml_diff>